<commit_message>
it should be in the prev commit
</commit_message>
<xml_diff>
--- a/summery.docx
+++ b/summery.docx
@@ -8,7 +8,6 @@
         <w:bidi/>
         <w:jc w:val="center"/>
         <w:rPr>
-          <w:rFonts w:hint="cs"/>
           <w:b/>
           <w:bCs/>
           <w:i/>
@@ -73,7 +72,9 @@
       <w:pPr>
         <w:pStyle w:val="Heading2"/>
         <w:bidi/>
-        <w:rPr>
+        <w:jc w:val="center"/>
+        <w:rPr>
+          <w:rFonts w:hint="cs"/>
           <w:u w:val="single"/>
           <w:rtl/>
         </w:rPr>
@@ -84,22 +85,26 @@
           <w:u w:val="single"/>
           <w:rtl/>
         </w:rPr>
-        <w:t>התקנות</w:t>
-      </w:r>
-    </w:p>
-    <w:p>
-      <w:pPr>
-        <w:bidi/>
-        <w:rPr>
-          <w:rtl/>
-        </w:rPr>
-      </w:pPr>
-      <w:r>
-        <w:rPr>
-          <w:rFonts w:hint="cs"/>
-          <w:rtl/>
-        </w:rPr>
-        <w:t>יש בכל ההיסטוריה של האפליקציה 2319 מתקינים:</w:t>
+        <w:t>הכר את השחקנים</w:t>
+      </w:r>
+    </w:p>
+    <w:p>
+      <w:pPr>
+        <w:bidi/>
+      </w:pPr>
+      <w:r>
+        <w:rPr>
+          <w:rFonts w:hint="cs"/>
+          <w:rtl/>
+        </w:rPr>
+        <w:t xml:space="preserve">יש בכל ההיסטוריה של האפליקציה 2319 </w:t>
+      </w:r>
+      <w:r>
+        <w:rPr>
+          <w:rFonts w:hint="cs"/>
+          <w:rtl/>
+        </w:rPr>
+        <w:t xml:space="preserve">שחקנים, מתוכם 114 שלימו. </w:t>
       </w:r>
     </w:p>
     <w:p>
@@ -112,13 +117,14 @@
       <w:r>
         <w:rPr>
           <w:rFonts w:cs="Arial"/>
+          <w:noProof/>
           <w:rtl/>
         </w:rPr>
         <w:drawing>
-          <wp:inline distT="0" distB="0" distL="0" distR="0" wp14:anchorId="4DEC6863" wp14:editId="016D6E4B">
-            <wp:extent cx="857370" cy="466790"/>
-            <wp:effectExtent l="0" t="0" r="0" b="9525"/>
-            <wp:docPr id="1675913155" name="Picture 1"/>
+          <wp:inline distT="0" distB="0" distL="0" distR="0" wp14:anchorId="5D342759" wp14:editId="34D65B79">
+            <wp:extent cx="1638384" cy="508026"/>
+            <wp:effectExtent l="0" t="0" r="0" b="6350"/>
+            <wp:docPr id="266322394" name="Picture 1"/>
             <wp:cNvGraphicFramePr>
               <a:graphicFrameLocks xmlns:a="http://schemas.openxmlformats.org/drawingml/2006/main" noChangeAspect="1"/>
             </wp:cNvGraphicFramePr>
@@ -126,7 +132,7 @@
               <a:graphicData uri="http://schemas.openxmlformats.org/drawingml/2006/picture">
                 <pic:pic xmlns:pic="http://schemas.openxmlformats.org/drawingml/2006/picture">
                   <pic:nvPicPr>
-                    <pic:cNvPr id="1675913155" name=""/>
+                    <pic:cNvPr id="266322394" name=""/>
                     <pic:cNvPicPr/>
                   </pic:nvPicPr>
                   <pic:blipFill>
@@ -138,7 +144,7 @@
                   <pic:spPr>
                     <a:xfrm>
                       <a:off x="0" y="0"/>
-                      <a:ext cx="857370" cy="466790"/>
+                      <a:ext cx="1638384" cy="508026"/>
                     </a:xfrm>
                     <a:prstGeom prst="rect">
                       <a:avLst/>
@@ -152,14 +158,20 @@
       </w:r>
       <w:r>
         <w:rPr>
+          <w:noProof/>
+        </w:rPr>
+        <w:t xml:space="preserve"> </w:t>
+      </w:r>
+      <w:r>
+        <w:rPr>
           <w:rFonts w:cs="Arial"/>
           <w:rtl/>
         </w:rPr>
         <w:drawing>
-          <wp:inline distT="0" distB="0" distL="0" distR="0" wp14:anchorId="751CFEC9" wp14:editId="7467509D">
-            <wp:extent cx="1886213" cy="485843"/>
-            <wp:effectExtent l="0" t="0" r="0" b="9525"/>
-            <wp:docPr id="2116822060" name="Picture 1"/>
+          <wp:inline distT="0" distB="0" distL="0" distR="0" wp14:anchorId="44DDA59F" wp14:editId="0627ADE4">
+            <wp:extent cx="2171812" cy="596931"/>
+            <wp:effectExtent l="0" t="0" r="0" b="0"/>
+            <wp:docPr id="1481863525" name="Picture 1"/>
             <wp:cNvGraphicFramePr>
               <a:graphicFrameLocks xmlns:a="http://schemas.openxmlformats.org/drawingml/2006/main" noChangeAspect="1"/>
             </wp:cNvGraphicFramePr>
@@ -167,7 +179,7 @@
               <a:graphicData uri="http://schemas.openxmlformats.org/drawingml/2006/picture">
                 <pic:pic xmlns:pic="http://schemas.openxmlformats.org/drawingml/2006/picture">
                   <pic:nvPicPr>
-                    <pic:cNvPr id="2116822060" name=""/>
+                    <pic:cNvPr id="1481863525" name=""/>
                     <pic:cNvPicPr/>
                   </pic:nvPicPr>
                   <pic:blipFill>
@@ -179,7 +191,7 @@
                   <pic:spPr>
                     <a:xfrm>
                       <a:off x="0" y="0"/>
-                      <a:ext cx="1886213" cy="485843"/>
+                      <a:ext cx="2171812" cy="596931"/>
                     </a:xfrm>
                     <a:prstGeom prst="rect">
                       <a:avLst/>
@@ -202,15 +214,23 @@
       <w:pPr>
         <w:bidi/>
         <w:rPr>
-          <w:rtl/>
-        </w:rPr>
-      </w:pPr>
-      <w:r>
-        <w:rPr>
-          <w:rFonts w:hint="cs"/>
-          <w:rtl/>
-        </w:rPr>
-        <w:t>אשר התקינו במהלך ה 5 חודשים הראשונים של 2021:</w:t>
+          <w:rFonts w:hint="cs"/>
+          <w:rtl/>
+        </w:rPr>
+      </w:pPr>
+      <w:r>
+        <w:rPr>
+          <w:rFonts w:hint="cs"/>
+          <w:rtl/>
+        </w:rPr>
+        <w:t>אשר התקינו במהלך ה 5 חודשים הראשונים של 2021</w:t>
+      </w:r>
+      <w:r>
+        <w:rPr>
+          <w:rFonts w:hint="cs"/>
+          <w:rtl/>
+        </w:rPr>
+        <w:t xml:space="preserve">, כאשר רק שחקנים ששלימו החל מה 31-3 שילמו. </w:t>
       </w:r>
     </w:p>
     <w:p>
@@ -220,13 +240,14 @@
       <w:r>
         <w:rPr>
           <w:rFonts w:cs="Arial"/>
+          <w:noProof/>
           <w:rtl/>
         </w:rPr>
         <w:drawing>
-          <wp:inline distT="0" distB="0" distL="0" distR="0" wp14:anchorId="522CBB15" wp14:editId="1911FE21">
-            <wp:extent cx="1371791" cy="504895"/>
-            <wp:effectExtent l="0" t="0" r="0" b="9525"/>
-            <wp:docPr id="2118958274" name="Picture 1"/>
+          <wp:inline distT="0" distB="0" distL="0" distR="0" wp14:anchorId="290D0195" wp14:editId="4D0A718F">
+            <wp:extent cx="2863896" cy="460568"/>
+            <wp:effectExtent l="0" t="0" r="0" b="0"/>
+            <wp:docPr id="1290716910" name="Picture 1" descr="A picture containing text, font, line, number&#10;&#10;Description automatically generated"/>
             <wp:cNvGraphicFramePr>
               <a:graphicFrameLocks xmlns:a="http://schemas.openxmlformats.org/drawingml/2006/main" noChangeAspect="1"/>
             </wp:cNvGraphicFramePr>
@@ -234,7 +255,7 @@
               <a:graphicData uri="http://schemas.openxmlformats.org/drawingml/2006/picture">
                 <pic:pic xmlns:pic="http://schemas.openxmlformats.org/drawingml/2006/picture">
                   <pic:nvPicPr>
-                    <pic:cNvPr id="2118958274" name=""/>
+                    <pic:cNvPr id="1290716910" name="Picture 1" descr="A picture containing text, font, line, number&#10;&#10;Description automatically generated"/>
                     <pic:cNvPicPr/>
                   </pic:nvPicPr>
                   <pic:blipFill>
@@ -246,7 +267,7 @@
                   <pic:spPr>
                     <a:xfrm>
                       <a:off x="0" y="0"/>
-                      <a:ext cx="1371791" cy="504895"/>
+                      <a:ext cx="2894042" cy="465416"/>
                     </a:xfrm>
                     <a:prstGeom prst="rect">
                       <a:avLst/>
@@ -260,14 +281,21 @@
       </w:r>
       <w:r>
         <w:rPr>
+          <w:noProof/>
+        </w:rPr>
+        <w:t xml:space="preserve"> </w:t>
+      </w:r>
+      <w:r>
+        <w:rPr>
           <w:rFonts w:cs="Arial"/>
+          <w:noProof/>
           <w:rtl/>
         </w:rPr>
         <w:drawing>
-          <wp:inline distT="0" distB="0" distL="0" distR="0" wp14:anchorId="62D14481" wp14:editId="113E0579">
-            <wp:extent cx="2076740" cy="619211"/>
-            <wp:effectExtent l="0" t="0" r="0" b="9525"/>
-            <wp:docPr id="1050055332" name="Picture 1"/>
+          <wp:inline distT="0" distB="0" distL="0" distR="0" wp14:anchorId="79902A6B" wp14:editId="42F25854">
+            <wp:extent cx="2381729" cy="1152939"/>
+            <wp:effectExtent l="0" t="0" r="0" b="0"/>
+            <wp:docPr id="1625126199" name="Picture 1" descr="A screenshot of a computer code&#10;&#10;Description automatically generated with low confidence"/>
             <wp:cNvGraphicFramePr>
               <a:graphicFrameLocks xmlns:a="http://schemas.openxmlformats.org/drawingml/2006/main" noChangeAspect="1"/>
             </wp:cNvGraphicFramePr>
@@ -275,7 +303,7 @@
               <a:graphicData uri="http://schemas.openxmlformats.org/drawingml/2006/picture">
                 <pic:pic xmlns:pic="http://schemas.openxmlformats.org/drawingml/2006/picture">
                   <pic:nvPicPr>
-                    <pic:cNvPr id="1050055332" name=""/>
+                    <pic:cNvPr id="1625126199" name="Picture 1" descr="A screenshot of a computer code&#10;&#10;Description automatically generated with low confidence"/>
                     <pic:cNvPicPr/>
                   </pic:nvPicPr>
                   <pic:blipFill>
@@ -287,7 +315,7 @@
                   <pic:spPr>
                     <a:xfrm>
                       <a:off x="0" y="0"/>
-                      <a:ext cx="2076740" cy="619211"/>
+                      <a:ext cx="2398505" cy="1161060"/>
                     </a:xfrm>
                     <a:prstGeom prst="rect">
                       <a:avLst/>
@@ -304,32 +332,15 @@
       <w:pPr>
         <w:bidi/>
         <w:rPr>
-          <w:rFonts w:hint="cs"/>
-          <w:rtl/>
-        </w:rPr>
-      </w:pPr>
-      <w:r>
-        <w:rPr>
-          <w:rFonts w:hint="cs"/>
-          <w:rtl/>
-        </w:rPr>
-        <w:t xml:space="preserve">איך </w:t>
-      </w:r>
-      <w:proofErr w:type="spellStart"/>
-      <w:r>
-        <w:rPr>
-          <w:rFonts w:hint="cs"/>
-          <w:rtl/>
-        </w:rPr>
-        <w:t>ניראת</w:t>
-      </w:r>
-      <w:proofErr w:type="spellEnd"/>
-      <w:r>
-        <w:rPr>
-          <w:rFonts w:hint="cs"/>
-          <w:rtl/>
-        </w:rPr>
-        <w:t xml:space="preserve"> מגמת ההתקנות לפי שבועות</w:t>
+          <w:rtl/>
+        </w:rPr>
+      </w:pPr>
+      <w:r>
+        <w:rPr>
+          <w:rFonts w:hint="cs"/>
+          <w:rtl/>
+        </w:rPr>
+        <w:t>איך ניראת מגמת ההתקנות לפי שבועות</w:t>
       </w:r>
       <w:r>
         <w:rPr>
@@ -356,18 +367,21 @@
       <w:pPr>
         <w:bidi/>
         <w:rPr>
-          <w:rFonts w:hint="cs"/>
-          <w:rtl/>
-        </w:rPr>
-      </w:pPr>
-    </w:p>
-    <w:p>
-      <w:pPr>
-        <w:bidi/>
+          <w:rtl/>
+        </w:rPr>
+      </w:pPr>
+    </w:p>
+    <w:p>
+      <w:pPr>
+        <w:bidi/>
+        <w:rPr>
+          <w:rtl/>
+        </w:rPr>
       </w:pPr>
       <w:r>
         <w:rPr>
           <w:rFonts w:cs="Arial"/>
+          <w:noProof/>
           <w:rtl/>
         </w:rPr>
         <w:drawing>
@@ -409,10 +423,68 @@
     </w:p>
     <w:p>
       <w:pPr>
+        <w:bidi/>
+      </w:pPr>
+      <w:r>
+        <w:rPr>
+          <w:rFonts w:hint="cs"/>
+          <w:rtl/>
+        </w:rPr>
+        <w:t>רוב מוחלט של המתקינים באו באפריל, וחודש מאי היה די חלש בהבאת מתיקנים משלמים:</w:t>
+      </w:r>
+    </w:p>
+    <w:p>
+      <w:pPr>
+        <w:bidi/>
+      </w:pPr>
+      <w:r>
+        <w:rPr>
+          <w:rFonts w:cs="Arial"/>
+          <w:rtl/>
+        </w:rPr>
+        <w:lastRenderedPageBreak/>
+        <w:drawing>
+          <wp:inline distT="0" distB="0" distL="0" distR="0" wp14:anchorId="3226215C" wp14:editId="7BDA9CD0">
+            <wp:extent cx="2000353" cy="1517728"/>
+            <wp:effectExtent l="0" t="0" r="0" b="6350"/>
+            <wp:docPr id="1826837005" name="Picture 1"/>
+            <wp:cNvGraphicFramePr>
+              <a:graphicFrameLocks xmlns:a="http://schemas.openxmlformats.org/drawingml/2006/main" noChangeAspect="1"/>
+            </wp:cNvGraphicFramePr>
+            <a:graphic xmlns:a="http://schemas.openxmlformats.org/drawingml/2006/main">
+              <a:graphicData uri="http://schemas.openxmlformats.org/drawingml/2006/picture">
+                <pic:pic xmlns:pic="http://schemas.openxmlformats.org/drawingml/2006/picture">
+                  <pic:nvPicPr>
+                    <pic:cNvPr id="1826837005" name=""/>
+                    <pic:cNvPicPr/>
+                  </pic:nvPicPr>
+                  <pic:blipFill>
+                    <a:blip r:embed="rId9"/>
+                    <a:stretch>
+                      <a:fillRect/>
+                    </a:stretch>
+                  </pic:blipFill>
+                  <pic:spPr>
+                    <a:xfrm>
+                      <a:off x="0" y="0"/>
+                      <a:ext cx="2000353" cy="1517728"/>
+                    </a:xfrm>
+                    <a:prstGeom prst="rect">
+                      <a:avLst/>
+                    </a:prstGeom>
+                  </pic:spPr>
+                </pic:pic>
+              </a:graphicData>
+            </a:graphic>
+          </wp:inline>
+        </w:drawing>
+      </w:r>
+    </w:p>
+    <w:p>
+      <w:pPr>
         <w:pStyle w:val="Heading2"/>
         <w:bidi/>
         <w:rPr>
-          <w:rFonts w:hint="cs"/>
           <w:u w:val="single"/>
           <w:rtl/>
         </w:rPr>
@@ -429,13 +501,11 @@
     <w:p>
       <w:pPr>
         <w:bidi/>
-        <w:rPr>
-          <w:rtl/>
-        </w:rPr>
       </w:pPr>
       <w:r>
         <w:rPr>
           <w:rFonts w:cs="Arial"/>
+          <w:noProof/>
           <w:rtl/>
         </w:rPr>
         <w:drawing>
@@ -454,7 +524,7 @@
                     <pic:cNvPicPr/>
                   </pic:nvPicPr>
                   <pic:blipFill>
-                    <a:blip r:embed="rId9"/>
+                    <a:blip r:embed="rId10"/>
                     <a:stretch>
                       <a:fillRect/>
                     </a:stretch>
@@ -478,13 +548,27 @@
     <w:p>
       <w:pPr>
         <w:bidi/>
-      </w:pPr>
-      <w:r>
-        <w:rPr>
-          <w:rFonts w:hint="cs"/>
-          <w:rtl/>
-        </w:rPr>
-        <w:lastRenderedPageBreak/>
+        <w:rPr>
+          <w:rFonts w:hint="cs"/>
+        </w:rPr>
+      </w:pPr>
+      <w:r>
+        <w:rPr>
+          <w:rFonts w:hint="cs"/>
+          <w:rtl/>
+        </w:rPr>
+        <w:t>כתוך כמה זמן הם פרשו:</w:t>
+      </w:r>
+    </w:p>
+    <w:p>
+      <w:pPr>
+        <w:bidi/>
+      </w:pPr>
+      <w:r>
+        <w:rPr>
+          <w:rFonts w:hint="cs"/>
+          <w:rtl/>
+        </w:rPr>
         <w:t xml:space="preserve">רק 38% מהמתקינים שיחקו במשחק, כאשר רק </w:t>
       </w:r>
     </w:p>
@@ -942,6 +1026,28 @@
       <w:szCs w:val="26"/>
     </w:rPr>
   </w:style>
+  <w:style w:type="paragraph" w:styleId="Heading3">
+    <w:name w:val="heading 3"/>
+    <w:basedOn w:val="Normal"/>
+    <w:next w:val="Normal"/>
+    <w:link w:val="Heading3Char"/>
+    <w:uiPriority w:val="9"/>
+    <w:unhideWhenUsed/>
+    <w:qFormat/>
+    <w:rsid w:val="00A815E1"/>
+    <w:pPr>
+      <w:keepNext/>
+      <w:keepLines/>
+      <w:spacing w:before="40" w:after="0"/>
+      <w:outlineLvl w:val="2"/>
+    </w:pPr>
+    <w:rPr>
+      <w:rFonts w:asciiTheme="majorHAnsi" w:eastAsiaTheme="majorEastAsia" w:hAnsiTheme="majorHAnsi" w:cstheme="majorBidi"/>
+      <w:color w:val="1F3763" w:themeColor="accent1" w:themeShade="7F"/>
+      <w:sz w:val="24"/>
+      <w:szCs w:val="24"/>
+    </w:rPr>
+  </w:style>
   <w:style w:type="character" w:default="1" w:styleId="DefaultParagraphFont">
     <w:name w:val="Default Paragraph Font"/>
     <w:uiPriority w:val="1"/>
@@ -993,6 +1099,19 @@
       <w:color w:val="2F5496" w:themeColor="accent1" w:themeShade="BF"/>
       <w:sz w:val="26"/>
       <w:szCs w:val="26"/>
+    </w:rPr>
+  </w:style>
+  <w:style w:type="character" w:customStyle="1" w:styleId="Heading3Char">
+    <w:name w:val="Heading 3 Char"/>
+    <w:basedOn w:val="DefaultParagraphFont"/>
+    <w:link w:val="Heading3"/>
+    <w:uiPriority w:val="9"/>
+    <w:rsid w:val="00A815E1"/>
+    <w:rPr>
+      <w:rFonts w:asciiTheme="majorHAnsi" w:eastAsiaTheme="majorEastAsia" w:hAnsiTheme="majorHAnsi" w:cstheme="majorBidi"/>
+      <w:color w:val="1F3763" w:themeColor="accent1" w:themeShade="7F"/>
+      <w:sz w:val="24"/>
+      <w:szCs w:val="24"/>
     </w:rPr>
   </w:style>
 </w:styles>

</xml_diff>